<commit_message>
Spell check is done.
</commit_message>
<xml_diff>
--- a/SWE599-Project-Progress-2021S-YILMAZLAR-Reha.docx
+++ b/SWE599-Project-Progress-2021S-YILMAZLAR-Reha.docx
@@ -2769,15 +2769,19 @@
     </w:p>
     <w:p>
       <w:r>
-        <w:t xml:space="preserve">The word of steganography comes from the Greek </w:t>
-      </w:r>
-      <w:proofErr w:type="gramStart"/>
-      <w:r>
-        <w:t>language</w:t>
-      </w:r>
-      <w:proofErr w:type="gramEnd"/>
-      <w:r>
-        <w:t xml:space="preserve"> and it means secret/covered writing. It is used to hide messages in different mediums such as video, image, and audio in a digital world.</w:t>
+        <w:t xml:space="preserve">The word </w:t>
+      </w:r>
+      <w:r>
+        <w:t>"</w:t>
+      </w:r>
+      <w:r>
+        <w:t>steganography</w:t>
+      </w:r>
+      <w:r>
+        <w:t>"</w:t>
+      </w:r>
+      <w:r>
+        <w:t xml:space="preserve"> comes from the Greek language and it means secret/covered writing. It is used to hide messages in different mediums such as video, image, and audio in a digital world.</w:t>
       </w:r>
     </w:p>
     <w:p>
@@ -2815,7 +2819,7 @@
         <w:spacing w:line="240" w:lineRule="auto"/>
       </w:pPr>
       <w:r>
-        <w:t>Virtual machines are deployed with a few security flaws to train and educate people against those vulnerabilities. First, you hack the system then you know what the flaws and/or misconfigurations are so you can defend properly in the future. Hacking is gamified in a way because those machines do not actually have a real website that real people use. They are used to show security flaws and what might happen if we do not fix them. Image steganography is widely used on those virtual machines to deliver a secret hint, hide a file or a password in an image.</w:t>
+        <w:t>Virtual machines are deployed with a few security flaws to train and educate people against those vulnerabilities. First, you hack the system then you know what the flaws and/or misconfigurations are so you can defend properly in the future. Hacking is gamified in a way because those machines do not actually have a real website that real people use. They are used to show security flaws and what might happen if we do not fix them. Image steganography is widely used on virtual machines to deliver a secret hint, hide a file or a password in an image.</w:t>
       </w:r>
     </w:p>
     <w:p>
@@ -2943,17 +2947,8 @@
           <w:color w:val="202124"/>
           <w:shd w:val="clear" w:color="auto" w:fill="FFFFFF"/>
         </w:rPr>
-        <w:t xml:space="preserve"> The word "BOUN" written with Calibri </w:t>
-      </w:r>
-      <w:proofErr w:type="gramStart"/>
-      <w:r>
-        <w:rPr>
-          <w:color w:val="202124"/>
-          <w:shd w:val="clear" w:color="auto" w:fill="FFFFFF"/>
-        </w:rPr>
-        <w:t>Font</w:t>
-      </w:r>
-      <w:proofErr w:type="gramEnd"/>
+        <w:t xml:space="preserve"> The word "BOUN" written with Calibri Font</w:t>
+      </w:r>
     </w:p>
     <w:p>
       <w:pPr>
@@ -3081,23 +3076,7 @@
           <w:color w:val="202124"/>
           <w:shd w:val="clear" w:color="auto" w:fill="FFFFFF"/>
         </w:rPr>
-        <w:t xml:space="preserve">consist of pixels. Those pixels hold the </w:t>
-      </w:r>
-      <w:proofErr w:type="gramStart"/>
-      <w:r>
-        <w:rPr>
-          <w:color w:val="202124"/>
-          <w:shd w:val="clear" w:color="auto" w:fill="FFFFFF"/>
-        </w:rPr>
-        <w:t>Red, Green, Blue</w:t>
-      </w:r>
-      <w:proofErr w:type="gramEnd"/>
-      <w:r>
-        <w:rPr>
-          <w:color w:val="202124"/>
-          <w:shd w:val="clear" w:color="auto" w:fill="FFFFFF"/>
-        </w:rPr>
-        <w:t xml:space="preserve"> values (RGB). </w:t>
+        <w:t xml:space="preserve">consist of pixels. Those pixels hold the Red, Green, Blue values (RGB). </w:t>
       </w:r>
       <w:r>
         <w:rPr>
@@ -3132,6 +3111,13 @@
           <w:color w:val="202124"/>
           <w:shd w:val="clear" w:color="auto" w:fill="FFFFFF"/>
         </w:rPr>
+        <w:t xml:space="preserve">the </w:t>
+      </w:r>
+      <w:r>
+        <w:rPr>
+          <w:color w:val="202124"/>
+          <w:shd w:val="clear" w:color="auto" w:fill="FFFFFF"/>
+        </w:rPr>
         <w:t>computer</w:t>
       </w:r>
       <w:r>
@@ -3178,21 +3164,26 @@
           <w:shd w:val="clear" w:color="auto" w:fill="FFFFFF"/>
         </w:rPr>
       </w:pPr>
-      <w:proofErr w:type="gramStart"/>
-      <w:r>
-        <w:rPr>
-          <w:color w:val="202124"/>
-          <w:shd w:val="clear" w:color="auto" w:fill="FFFFFF"/>
-        </w:rPr>
-        <w:t>Let's</w:t>
-      </w:r>
-      <w:proofErr w:type="gramEnd"/>
-      <w:r>
-        <w:rPr>
-          <w:color w:val="202124"/>
-          <w:shd w:val="clear" w:color="auto" w:fill="FFFFFF"/>
-        </w:rPr>
-        <w:t xml:space="preserve"> break down how our secret data will be stored in the image, without any significant change to eye. </w:t>
+      <w:r>
+        <w:rPr>
+          <w:color w:val="202124"/>
+          <w:shd w:val="clear" w:color="auto" w:fill="FFFFFF"/>
+        </w:rPr>
+        <w:t xml:space="preserve">Let's break down how our secret data will be stored in the image, without any significant change to </w:t>
+      </w:r>
+      <w:r>
+        <w:rPr>
+          <w:color w:val="202124"/>
+          <w:shd w:val="clear" w:color="auto" w:fill="FFFFFF"/>
+        </w:rPr>
+        <w:t xml:space="preserve">the </w:t>
+      </w:r>
+      <w:r>
+        <w:rPr>
+          <w:color w:val="202124"/>
+          <w:shd w:val="clear" w:color="auto" w:fill="FFFFFF"/>
+        </w:rPr>
+        <w:t xml:space="preserve">eye. </w:t>
       </w:r>
     </w:p>
     <w:p>
@@ -3308,7 +3299,14 @@
           <w:color w:val="202124"/>
           <w:shd w:val="clear" w:color="auto" w:fill="FFFFFF"/>
         </w:rPr>
-        <w:t>Image above shows RGB values converted into binary for only one pixel. Fortunately, images have hundreds or thousands of them.</w:t>
+        <w:t>The i</w:t>
+      </w:r>
+      <w:r>
+        <w:rPr>
+          <w:color w:val="202124"/>
+          <w:shd w:val="clear" w:color="auto" w:fill="FFFFFF"/>
+        </w:rPr>
+        <w:t>mage above shows RGB values converted into binary for only one pixel. Fortunately, images have hundreds or thousands of them.</w:t>
       </w:r>
     </w:p>
     <w:p>
@@ -3886,30 +3884,14 @@
           <w:color w:val="202124"/>
           <w:shd w:val="clear" w:color="auto" w:fill="FFFFFF"/>
         </w:rPr>
-        <w:t xml:space="preserve">Now </w:t>
-      </w:r>
-      <w:proofErr w:type="gramStart"/>
-      <w:r>
-        <w:rPr>
-          <w:color w:val="202124"/>
-          <w:shd w:val="clear" w:color="auto" w:fill="FFFFFF"/>
-        </w:rPr>
-        <w:t>it</w:t>
-      </w:r>
-      <w:r>
-        <w:rPr>
-          <w:color w:val="202124"/>
-          <w:shd w:val="clear" w:color="auto" w:fill="FFFFFF"/>
-        </w:rPr>
-        <w:t>'s</w:t>
-      </w:r>
-      <w:proofErr w:type="gramEnd"/>
-      <w:r>
-        <w:rPr>
-          <w:color w:val="202124"/>
-          <w:shd w:val="clear" w:color="auto" w:fill="FFFFFF"/>
-        </w:rPr>
-        <w:t xml:space="preserve"> time to hide our secret message. "Hi" will be the message we will hide into those pixels.</w:t>
+        <w:t>Now it</w:t>
+      </w:r>
+      <w:r>
+        <w:rPr>
+          <w:color w:val="202124"/>
+          <w:shd w:val="clear" w:color="auto" w:fill="FFFFFF"/>
+        </w:rPr>
+        <w:t>'s time to hide our secret message. "Hi" will be the message we will hide in those pixels.</w:t>
       </w:r>
     </w:p>
     <w:p>
@@ -4042,7 +4024,21 @@
           <w:color w:val="202124"/>
           <w:shd w:val="clear" w:color="auto" w:fill="FFFFFF"/>
         </w:rPr>
-        <w:t>hat we will change the least significant bits in pixels.</w:t>
+        <w:t>hat</w:t>
+      </w:r>
+      <w:r>
+        <w:rPr>
+          <w:color w:val="202124"/>
+          <w:shd w:val="clear" w:color="auto" w:fill="FFFFFF"/>
+        </w:rPr>
+        <w:t>,</w:t>
+      </w:r>
+      <w:r>
+        <w:rPr>
+          <w:color w:val="202124"/>
+          <w:shd w:val="clear" w:color="auto" w:fill="FFFFFF"/>
+        </w:rPr>
+        <w:t xml:space="preserve"> we will change the least significant bits in pixels.</w:t>
       </w:r>
     </w:p>
     <w:p>
@@ -4058,7 +4054,21 @@
           <w:color w:val="202124"/>
           <w:shd w:val="clear" w:color="auto" w:fill="FFFFFF"/>
         </w:rPr>
-        <w:t xml:space="preserve">Take 116 = 1110100, last bit here is the least significant bit. If we take one bit from the letter H's binary value and </w:t>
+        <w:t>Take 116 = 1110100,</w:t>
+      </w:r>
+      <w:r>
+        <w:rPr>
+          <w:color w:val="202124"/>
+          <w:shd w:val="clear" w:color="auto" w:fill="FFFFFF"/>
+        </w:rPr>
+        <w:t xml:space="preserve"> the</w:t>
+      </w:r>
+      <w:r>
+        <w:rPr>
+          <w:color w:val="202124"/>
+          <w:shd w:val="clear" w:color="auto" w:fill="FFFFFF"/>
+        </w:rPr>
+        <w:t xml:space="preserve"> last bit here is the least significant bit. If we take one bit from the letter H's binary value and </w:t>
       </w:r>
       <w:r>
         <w:rPr>
@@ -4599,30 +4609,14 @@
           <w:color w:val="202124"/>
           <w:shd w:val="clear" w:color="auto" w:fill="FFFFFF"/>
         </w:rPr>
-        <w:t xml:space="preserve">will start from this pixel's blue </w:t>
-      </w:r>
-      <w:proofErr w:type="gramStart"/>
-      <w:r>
-        <w:rPr>
-          <w:color w:val="202124"/>
-          <w:shd w:val="clear" w:color="auto" w:fill="FFFFFF"/>
-        </w:rPr>
-        <w:t>value)</w:t>
-      </w:r>
-      <w:r>
-        <w:rPr>
-          <w:color w:val="202124"/>
-          <w:shd w:val="clear" w:color="auto" w:fill="FFFFFF"/>
-        </w:rPr>
-        <w:t>(</w:t>
-      </w:r>
-      <w:proofErr w:type="gramEnd"/>
-      <w:r>
-        <w:rPr>
-          <w:color w:val="202124"/>
-          <w:shd w:val="clear" w:color="auto" w:fill="FFFFFF"/>
-        </w:rPr>
-        <w:t xml:space="preserve">changed) </w:t>
+        <w:t>will start from this pixel's blue value)</w:t>
+      </w:r>
+      <w:r>
+        <w:rPr>
+          <w:color w:val="202124"/>
+          <w:shd w:val="clear" w:color="auto" w:fill="FFFFFF"/>
+        </w:rPr>
+        <w:t xml:space="preserve">(changed) </w:t>
       </w:r>
       <w:proofErr w:type="spellStart"/>
       <w:r>
@@ -4941,7 +4935,6 @@
         </w:rPr>
         <w:t xml:space="preserve">72   = </w:t>
       </w:r>
-      <w:proofErr w:type="gramStart"/>
       <w:r>
         <w:rPr>
           <w:color w:val="202124"/>
@@ -4975,15 +4968,7 @@
           <w:color w:val="202124"/>
           <w:shd w:val="clear" w:color="auto" w:fill="FFFFFF"/>
         </w:rPr>
-        <w:t>(</w:t>
-      </w:r>
-      <w:proofErr w:type="gramEnd"/>
-      <w:r>
-        <w:rPr>
-          <w:color w:val="202124"/>
-          <w:shd w:val="clear" w:color="auto" w:fill="FFFFFF"/>
-        </w:rPr>
-        <w:t>remains unchanged)</w:t>
+        <w:t>(remains unchanged)</w:t>
       </w:r>
     </w:p>
     <w:p>
@@ -5201,6 +5186,13 @@
           <w:shd w:val="clear" w:color="auto" w:fill="FFFFFF"/>
         </w:rPr>
         <w:t xml:space="preserve"> pixel's RGB values, we could store </w:t>
+      </w:r>
+      <w:r>
+        <w:rPr>
+          <w:color w:val="202124"/>
+          <w:shd w:val="clear" w:color="auto" w:fill="FFFFFF"/>
+        </w:rPr>
+        <w:t xml:space="preserve">the </w:t>
       </w:r>
       <w:r>
         <w:rPr>
@@ -5546,17 +5538,8 @@
           <w:color w:val="202124"/>
           <w:shd w:val="clear" w:color="auto" w:fill="FFFFFF"/>
         </w:rPr>
-        <w:t xml:space="preserve"> human </w:t>
-      </w:r>
-      <w:proofErr w:type="gramStart"/>
-      <w:r>
-        <w:rPr>
-          <w:color w:val="202124"/>
-          <w:shd w:val="clear" w:color="auto" w:fill="FFFFFF"/>
-        </w:rPr>
-        <w:t>eye</w:t>
-      </w:r>
-      <w:proofErr w:type="gramEnd"/>
+        <w:t xml:space="preserve"> human eye</w:t>
+      </w:r>
       <w:r>
         <w:rPr>
           <w:color w:val="202124"/>
@@ -5576,23 +5559,7 @@
           <w:color w:val="202124"/>
           <w:shd w:val="clear" w:color="auto" w:fill="FFFFFF"/>
         </w:rPr>
-        <w:t xml:space="preserve"> on the image and how many bits are changed. With the help of this method, lots of data can be stored with low computational time complexity. The downside of this method is that it is </w:t>
-      </w:r>
-      <w:proofErr w:type="gramStart"/>
-      <w:r>
-        <w:rPr>
-          <w:color w:val="202124"/>
-          <w:shd w:val="clear" w:color="auto" w:fill="FFFFFF"/>
-        </w:rPr>
-        <w:t>fairly easy</w:t>
-      </w:r>
-      <w:proofErr w:type="gramEnd"/>
-      <w:r>
-        <w:rPr>
-          <w:color w:val="202124"/>
-          <w:shd w:val="clear" w:color="auto" w:fill="FFFFFF"/>
-        </w:rPr>
-        <w:t xml:space="preserve"> to detect with existing steganography analyzing algorithms.</w:t>
+        <w:t xml:space="preserve"> on the image and how many bits are changed. With the help of this method, lots of data can be stored with low computational time complexity. The downside of this method is that it is fairly easy to detect with existing steganography analyzing algorithms.</w:t>
       </w:r>
     </w:p>
     <w:p>
@@ -5627,7 +5594,13 @@
         <w:t>PIL</w:t>
       </w:r>
       <w:r>
-        <w:t>) is used</w:t>
+        <w:t xml:space="preserve">) </w:t>
+      </w:r>
+      <w:r>
+        <w:t>are</w:t>
+      </w:r>
+      <w:r>
+        <w:t xml:space="preserve"> used</w:t>
       </w:r>
       <w:r>
         <w:t xml:space="preserve">. </w:t>
@@ -5726,15 +5699,7 @@
         <w:t xml:space="preserve"> supported</w:t>
       </w:r>
       <w:r>
-        <w:t xml:space="preserve"> </w:t>
-      </w:r>
-      <w:proofErr w:type="gramStart"/>
-      <w:r>
-        <w:t>at the moment</w:t>
-      </w:r>
-      <w:proofErr w:type="gramEnd"/>
-      <w:r>
-        <w:t>.</w:t>
+        <w:t xml:space="preserve"> at the moment.</w:t>
       </w:r>
     </w:p>
     <w:p>
@@ -5879,15 +5844,7 @@
           </w:tcPr>
           <w:p>
             <w:r>
-              <w:t xml:space="preserve">Application will create the new image with the hidden </w:t>
-            </w:r>
-            <w:proofErr w:type="gramStart"/>
-            <w:r>
-              <w:t>text</w:t>
-            </w:r>
-            <w:proofErr w:type="gramEnd"/>
-            <w:r>
-              <w:t xml:space="preserve"> or the file and user will save it where</w:t>
+              <w:t>Application will create the new image with the hidden text or the file and user will save it where</w:t>
             </w:r>
             <w:r>
               <w:t>ver</w:t>
@@ -6670,7 +6627,19 @@
         <w:t xml:space="preserve">part </w:t>
       </w:r>
       <w:r>
-        <w:t xml:space="preserve">of the application that covers the image to pixel conversion process, turning data/text into binary, appending it to image pixel matrix and then converting it back to image. It also checks for corrupt image </w:t>
+        <w:t xml:space="preserve">of the application that covers the image to </w:t>
+      </w:r>
+      <w:r>
+        <w:t xml:space="preserve">the </w:t>
+      </w:r>
+      <w:r>
+        <w:t>pixel conversion process, turning data/text into binary, appending it to image pixel matrix</w:t>
+      </w:r>
+      <w:r>
+        <w:t>,</w:t>
+      </w:r>
+      <w:r>
+        <w:t xml:space="preserve"> and then converting it back to image. It also checks for corrupt image </w:t>
       </w:r>
       <w:r>
         <w:t>files,</w:t>
@@ -6678,16 +6647,26 @@
       <w:r>
         <w:t xml:space="preserve"> and it has </w:t>
       </w:r>
-      <w:proofErr w:type="gramStart"/>
-      <w:r>
-        <w:t>save</w:t>
-      </w:r>
-      <w:proofErr w:type="gramEnd"/>
-      <w:r>
-        <w:t xml:space="preserve"> function that is used to save the new image file.</w:t>
-      </w:r>
-      <w:r>
-        <w:t xml:space="preserve"> In a nutshell this class covers all low-level process and does nothing else.</w:t>
+      <w:r>
+        <w:t xml:space="preserve">a </w:t>
+      </w:r>
+      <w:r>
+        <w:t>save function that is used to save the new image file.</w:t>
+      </w:r>
+      <w:r>
+        <w:t xml:space="preserve"> In a nutshell</w:t>
+      </w:r>
+      <w:r>
+        <w:t>,</w:t>
+      </w:r>
+      <w:r>
+        <w:t xml:space="preserve"> this class covers all low-level process</w:t>
+      </w:r>
+      <w:r>
+        <w:t>es</w:t>
+      </w:r>
+      <w:r>
+        <w:t xml:space="preserve"> and does nothing else.</w:t>
       </w:r>
     </w:p>
     <w:p>
@@ -6697,7 +6676,7 @@
       </w:r>
       <w:proofErr w:type="spellEnd"/>
       <w:r>
-        <w:t xml:space="preserve"> class works together with Embed and Retrieve dialogue classes which forms the graphical user interface (GUI) of the application.</w:t>
+        <w:t xml:space="preserve"> class works together with Embed and Retrieve dialogue classes which form the graphical user interface (GUI) of the application.</w:t>
       </w:r>
     </w:p>
     <w:p>
@@ -6705,7 +6684,13 @@
         <w:t xml:space="preserve">After choosing an image to embed </w:t>
       </w:r>
       <w:r>
-        <w:t xml:space="preserve">text or a file inside, flow of the </w:t>
+        <w:t xml:space="preserve">text or a file inside, </w:t>
+      </w:r>
+      <w:r>
+        <w:t xml:space="preserve">the </w:t>
+      </w:r>
+      <w:r>
+        <w:t xml:space="preserve">flow of the </w:t>
       </w:r>
       <w:proofErr w:type="spellStart"/>
       <w:r>
@@ -6742,58 +6727,44 @@
       <w:r>
         <w:t xml:space="preserve">This method takes the file checks if it is a proper image file then converts it to </w:t>
       </w:r>
-      <w:proofErr w:type="spellStart"/>
-      <w:proofErr w:type="gramStart"/>
-      <w:r>
-        <w:t>rgb</w:t>
-      </w:r>
-      <w:proofErr w:type="spellEnd"/>
-      <w:r>
-        <w:t xml:space="preserve">  or</w:t>
-      </w:r>
-      <w:proofErr w:type="gramEnd"/>
-      <w:r>
-        <w:t xml:space="preserve"> </w:t>
-      </w:r>
-      <w:proofErr w:type="spellStart"/>
-      <w:r>
-        <w:t>rgba</w:t>
-      </w:r>
-      <w:proofErr w:type="spellEnd"/>
-      <w:r>
-        <w:t xml:space="preserve"> values depending on the format of the file. If it is a PNG image it converts it to RGBA (</w:t>
-      </w:r>
-      <w:proofErr w:type="spellStart"/>
-      <w:r>
-        <w:t>rgb</w:t>
-      </w:r>
-      <w:proofErr w:type="spellEnd"/>
-      <w:r>
-        <w:t xml:space="preserve"> with alpha channel), otherwise if it is a BMP image it converts it to </w:t>
-      </w:r>
-      <w:proofErr w:type="gramStart"/>
-      <w:r>
-        <w:t>an</w:t>
-      </w:r>
-      <w:proofErr w:type="gramEnd"/>
-      <w:r>
-        <w:t xml:space="preserve"> </w:t>
-      </w:r>
-      <w:proofErr w:type="spellStart"/>
-      <w:r>
-        <w:t>rgb</w:t>
-      </w:r>
-      <w:proofErr w:type="spellEnd"/>
+      <w:r>
+        <w:t xml:space="preserve">RGB </w:t>
+      </w:r>
+      <w:r>
+        <w:t xml:space="preserve">or </w:t>
+      </w:r>
+      <w:r>
+        <w:t>RGB</w:t>
+      </w:r>
+      <w:r>
+        <w:t xml:space="preserve">A </w:t>
+      </w:r>
+      <w:r>
+        <w:t>values depending on the format of the file. If it is a PNG image it converts it to RGBA (</w:t>
+      </w:r>
+      <w:r>
+        <w:t>RGB</w:t>
+      </w:r>
+      <w:r>
+        <w:t xml:space="preserve"> with alpha channel), otherwise if it is a BMP image it converts it to an </w:t>
+      </w:r>
+      <w:r>
+        <w:t>RGB</w:t>
+      </w:r>
       <w:r>
         <w:t xml:space="preserve"> array. If file is </w:t>
       </w:r>
-      <w:proofErr w:type="gramStart"/>
-      <w:r>
-        <w:t>corrupt</w:t>
-      </w:r>
-      <w:proofErr w:type="gramEnd"/>
-      <w:r>
-        <w:t xml:space="preserve"> it raises exception and shows a message box saying so.</w:t>
+      <w:r>
+        <w:t>corrupt,</w:t>
+      </w:r>
+      <w:r>
+        <w:t xml:space="preserve"> it raises</w:t>
+      </w:r>
+      <w:r>
+        <w:t xml:space="preserve"> an</w:t>
+      </w:r>
+      <w:r>
+        <w:t xml:space="preserve"> exception and shows a message box saying so.</w:t>
       </w:r>
     </w:p>
     <w:p>
@@ -7009,7 +6980,21 @@
           <w:rFonts w:eastAsiaTheme="majorEastAsia" w:cstheme="majorBidi"/>
           <w:bCs/>
         </w:rPr>
-        <w:t>Simply converts bytes to kilobytes with precision of 2 decimal points.</w:t>
+        <w:t xml:space="preserve">Simply converts bytes to kilobytes with </w:t>
+      </w:r>
+      <w:r>
+        <w:rPr>
+          <w:rFonts w:eastAsiaTheme="majorEastAsia" w:cstheme="majorBidi"/>
+          <w:bCs/>
+        </w:rPr>
+        <w:t xml:space="preserve">the </w:t>
+      </w:r>
+      <w:r>
+        <w:rPr>
+          <w:rFonts w:eastAsiaTheme="majorEastAsia" w:cstheme="majorBidi"/>
+          <w:bCs/>
+        </w:rPr>
+        <w:t>precision of 2 decimal points.</w:t>
       </w:r>
     </w:p>
     <w:p/>
@@ -7025,40 +7010,34 @@
         <w:rPr>
           <w:rStyle w:val="Heading3Char"/>
         </w:rPr>
-        <w:t>has_</w:t>
-      </w:r>
-      <w:proofErr w:type="gramStart"/>
+        <w:t>has_magic</w:t>
+      </w:r>
+      <w:proofErr w:type="spellEnd"/>
       <w:r>
         <w:rPr>
           <w:rStyle w:val="Heading3Char"/>
         </w:rPr>
-        <w:t>magic</w:t>
+        <w:t>():</w:t>
+      </w:r>
+      <w:bookmarkEnd w:id="18"/>
+      <w:r>
+        <w:t xml:space="preserve"> Takes global </w:t>
+      </w:r>
+      <w:proofErr w:type="spellStart"/>
+      <w:r>
+        <w:t>image_rgb</w:t>
       </w:r>
       <w:proofErr w:type="spellEnd"/>
       <w:r>
-        <w:rPr>
-          <w:rStyle w:val="Heading3Char"/>
-        </w:rPr>
-        <w:t>(</w:t>
-      </w:r>
-      <w:proofErr w:type="gramEnd"/>
-      <w:r>
-        <w:rPr>
-          <w:rStyle w:val="Heading3Char"/>
-        </w:rPr>
-        <w:t>):</w:t>
-      </w:r>
-      <w:bookmarkEnd w:id="18"/>
-      <w:r>
-        <w:t xml:space="preserve"> Takes global </w:t>
+        <w:t xml:space="preserve"> matrix then calls the </w:t>
       </w:r>
       <w:proofErr w:type="spellStart"/>
       <w:r>
-        <w:t>image_rgb</w:t>
+        <w:t>convert_to_binary</w:t>
       </w:r>
       <w:proofErr w:type="spellEnd"/>
       <w:r>
-        <w:t xml:space="preserve"> matrix then calls the </w:t>
+        <w:t xml:space="preserve"> function. After </w:t>
       </w:r>
       <w:proofErr w:type="spellStart"/>
       <w:r>
@@ -7066,58 +7045,40 @@
       </w:r>
       <w:proofErr w:type="spellEnd"/>
       <w:r>
-        <w:t xml:space="preserve"> function. After </w:t>
-      </w:r>
-      <w:proofErr w:type="spellStart"/>
-      <w:r>
-        <w:t>convert_to_binary</w:t>
-      </w:r>
-      <w:proofErr w:type="spellEnd"/>
-      <w:r>
-        <w:t xml:space="preserve"> function converts file or the text to binary, if the image has alpha channel (</w:t>
-      </w:r>
-      <w:proofErr w:type="spellStart"/>
-      <w:r>
-        <w:t>rgba</w:t>
-      </w:r>
-      <w:proofErr w:type="spellEnd"/>
+        <w:t xml:space="preserve"> function converts </w:t>
+      </w:r>
+      <w:r>
+        <w:t xml:space="preserve">the </w:t>
+      </w:r>
+      <w:r>
+        <w:t>file or the text to binary, if the image has alpha channel (</w:t>
+      </w:r>
+      <w:r>
+        <w:t>RGBA</w:t>
+      </w:r>
       <w:r>
         <w:t xml:space="preserve">) it checks first 12 </w:t>
       </w:r>
-      <w:proofErr w:type="spellStart"/>
-      <w:r>
-        <w:t>rgba</w:t>
-      </w:r>
-      <w:proofErr w:type="spellEnd"/>
-      <w:r>
-        <w:t xml:space="preserve"> values which </w:t>
-      </w:r>
-      <w:proofErr w:type="gramStart"/>
-      <w:r>
-        <w:t>is  12</w:t>
-      </w:r>
-      <w:proofErr w:type="gramEnd"/>
-      <w:r>
-        <w:t>*4 = 48 bytes</w:t>
+      <w:r>
+        <w:t>RGBA</w:t>
+      </w:r>
+      <w:r>
+        <w:t xml:space="preserve"> values which is  12*4 = 48 bytes</w:t>
       </w:r>
       <w:r>
         <w:t xml:space="preserve">, if it does not have alpha channel (e.g. 24 bit – BMP image) it checks first 16 </w:t>
       </w:r>
-      <w:proofErr w:type="spellStart"/>
-      <w:r>
-        <w:t>rgb</w:t>
-      </w:r>
-      <w:proofErr w:type="spellEnd"/>
-      <w:r>
-        <w:t xml:space="preserve"> values which is 16*3 = 48 bytes again. After gathering first 48 bytes, it controls if the </w:t>
-      </w:r>
-      <w:proofErr w:type="spellStart"/>
-      <w:r>
-        <w:t>bytestream</w:t>
-      </w:r>
-      <w:proofErr w:type="spellEnd"/>
-      <w:r>
-        <w:t xml:space="preserve"> has constant </w:t>
+      <w:r>
+        <w:t>RGB</w:t>
+      </w:r>
+      <w:r>
+        <w:t xml:space="preserve"> values which is 16*3 = 48 bytes again. After gathering first 48 bytes, it controls if the byte</w:t>
+      </w:r>
+      <w:r>
+        <w:t xml:space="preserve"> </w:t>
+      </w:r>
+      <w:r>
+        <w:t xml:space="preserve">stream has constant </w:t>
       </w:r>
       <w:r>
         <w:t>"$ß0UN$"</w:t>
@@ -7135,18 +7096,21 @@
         <w:t>"$ß0UN$"</w:t>
       </w:r>
       <w:r>
-        <w:t xml:space="preserve"> then it knows image has a hidden file embedded, otherwise it has a text. If it does not have either of the words in that </w:t>
-      </w:r>
-      <w:proofErr w:type="gramStart"/>
-      <w:r>
-        <w:t>way</w:t>
-      </w:r>
-      <w:proofErr w:type="gramEnd"/>
-      <w:r>
-        <w:t xml:space="preserve"> it knows there is no secret embedded in the image file.</w:t>
-      </w:r>
-    </w:p>
-    <w:p/>
+        <w:t xml:space="preserve"> then it knows </w:t>
+      </w:r>
+      <w:r>
+        <w:t xml:space="preserve">the </w:t>
+      </w:r>
+      <w:r>
+        <w:t>image has a hidden file embedded, otherwise</w:t>
+      </w:r>
+      <w:r>
+        <w:t>,</w:t>
+      </w:r>
+      <w:r>
+        <w:t xml:space="preserve"> it has a text. If it does not have either of the words in that way it knows there is no secret embedded in the image file.</w:t>
+      </w:r>
+    </w:p>
     <w:p/>
     <w:p>
       <w:r>
@@ -7199,119 +7163,132 @@
       </w:r>
       <w:proofErr w:type="spellEnd"/>
       <w:r>
+        <w:t xml:space="preserve"> pixels() method.</w:t>
+      </w:r>
+      <w:r>
+        <w:t xml:space="preserve"> Thirdly, it encodes the file with </w:t>
+      </w:r>
+      <w:r>
+        <w:t>Base64 algorithm</w:t>
+      </w:r>
+      <w:r>
+        <w:t xml:space="preserve"> with </w:t>
+      </w:r>
+      <w:r>
+        <w:t>UTF</w:t>
+      </w:r>
+      <w:r>
+        <w:t xml:space="preserve">-8 encoding </w:t>
+      </w:r>
+      <w:r>
+        <w:t>so that it does not lose any data because of encoding problems of languages between conversions.</w:t>
+      </w:r>
+      <w:r>
         <w:t xml:space="preserve"> </w:t>
       </w:r>
-      <w:proofErr w:type="gramStart"/>
-      <w:r>
-        <w:t>pixels(</w:t>
-      </w:r>
-      <w:proofErr w:type="gramEnd"/>
-      <w:r>
-        <w:t>) method.</w:t>
-      </w:r>
-      <w:r>
-        <w:t xml:space="preserve"> Thirdly, it encodes the file with </w:t>
-      </w:r>
-      <w:r>
-        <w:t>Base64 algorithm</w:t>
-      </w:r>
-      <w:r>
-        <w:t xml:space="preserve"> with </w:t>
-      </w:r>
-      <w:r>
-        <w:t xml:space="preserve">utf-8 encoding </w:t>
-      </w:r>
-      <w:r>
-        <w:t>so that it does not lose any data because of encoding problems of languages between conversions.</w:t>
+      <w:r>
+        <w:t>Then</w:t>
+      </w:r>
+      <w:r>
+        <w:t xml:space="preserve">, it calls </w:t>
+      </w:r>
+      <w:proofErr w:type="spellStart"/>
+      <w:r>
+        <w:t>add_secret_message</w:t>
+      </w:r>
+      <w:proofErr w:type="spellEnd"/>
+      <w:r>
+        <w:t xml:space="preserve"> method </w:t>
+      </w:r>
+      <w:r>
+        <w:t>that</w:t>
+      </w:r>
+      <w:r>
+        <w:t xml:space="preserve"> appends </w:t>
+      </w:r>
+      <w:r>
+        <w:t xml:space="preserve">the </w:t>
+      </w:r>
+      <w:r>
+        <w:t xml:space="preserve">word </w:t>
+      </w:r>
+      <w:r>
+        <w:rPr>
+          <w:u w:val="single"/>
+        </w:rPr>
+        <w:t>"$ß0UN$"</w:t>
+      </w:r>
+      <w:r>
+        <w:t xml:space="preserve">, </w:t>
+      </w:r>
+      <w:r>
+        <w:t xml:space="preserve">filename, </w:t>
+      </w:r>
+      <w:r>
+        <w:rPr>
+          <w:u w:val="single"/>
+        </w:rPr>
+        <w:t>"</w:t>
+      </w:r>
+      <w:r>
+        <w:rPr>
+          <w:u w:val="single"/>
+        </w:rPr>
+        <w:t>#Reh@#"</w:t>
+      </w:r>
+      <w:r>
+        <w:t>,</w:t>
       </w:r>
       <w:r>
         <w:t xml:space="preserve"> </w:t>
       </w:r>
       <w:r>
-        <w:t>Then</w:t>
-      </w:r>
-      <w:r>
-        <w:t xml:space="preserve">, it calls </w:t>
-      </w:r>
-      <w:proofErr w:type="spellStart"/>
-      <w:r>
-        <w:t>add_secret_message</w:t>
-      </w:r>
-      <w:proofErr w:type="spellEnd"/>
-      <w:r>
-        <w:t xml:space="preserve"> method </w:t>
-      </w:r>
-      <w:r>
-        <w:t>that</w:t>
-      </w:r>
-      <w:r>
-        <w:t xml:space="preserve"> appends </w:t>
-      </w:r>
-      <w:r>
-        <w:t xml:space="preserve">word </w:t>
+        <w:t xml:space="preserve">file data and </w:t>
       </w:r>
       <w:r>
         <w:rPr>
           <w:u w:val="single"/>
         </w:rPr>
-        <w:t>"$ß0UN$"</w:t>
-      </w:r>
-      <w:r>
-        <w:t xml:space="preserve">, </w:t>
-      </w:r>
-      <w:r>
-        <w:t xml:space="preserve">filename, </w:t>
-      </w:r>
-      <w:r>
-        <w:rPr>
-          <w:u w:val="single"/>
-        </w:rPr>
-        <w:t>"</w:t>
-      </w:r>
-      <w:r>
-        <w:rPr>
-          <w:u w:val="single"/>
-        </w:rPr>
-        <w:t>#Reh@#"</w:t>
+        <w:t>"#Reh@#"</w:t>
+      </w:r>
+      <w:r>
+        <w:t xml:space="preserve"> at the end as a stopper word. </w:t>
+      </w:r>
+      <w:r>
+        <w:t>The s</w:t>
+      </w:r>
+      <w:r>
+        <w:t xml:space="preserve">topper word is used </w:t>
+      </w:r>
+      <w:r>
+        <w:t xml:space="preserve">twice. First to catch the </w:t>
+      </w:r>
+      <w:r>
+        <w:lastRenderedPageBreak/>
+        <w:t>filename and second to</w:t>
+      </w:r>
+      <w:r>
+        <w:t xml:space="preserve"> catch where secret data </w:t>
+      </w:r>
+      <w:r>
+        <w:t xml:space="preserve">ends </w:t>
+      </w:r>
+      <w:r>
+        <w:t xml:space="preserve">in the image file, so if it ends early the program stops to check </w:t>
+      </w:r>
+      <w:r>
+        <w:t xml:space="preserve">the </w:t>
+      </w:r>
+      <w:r>
+        <w:t>remaining pixels for the data.</w:t>
+      </w:r>
+      <w:r>
+        <w:t xml:space="preserve"> Finally</w:t>
       </w:r>
       <w:r>
         <w:t>,</w:t>
       </w:r>
       <w:r>
-        <w:t xml:space="preserve"> </w:t>
-      </w:r>
-      <w:r>
-        <w:t xml:space="preserve">file data and </w:t>
-      </w:r>
-      <w:r>
-        <w:rPr>
-          <w:u w:val="single"/>
-        </w:rPr>
-        <w:lastRenderedPageBreak/>
-        <w:t>"#Reh@#"</w:t>
-      </w:r>
-      <w:r>
-        <w:t xml:space="preserve"> at the end as a stopper word. Stopper word is used </w:t>
-      </w:r>
-      <w:r>
-        <w:t>twice. First to catch the filename and second to</w:t>
-      </w:r>
-      <w:r>
-        <w:t xml:space="preserve"> catch where secret data </w:t>
-      </w:r>
-      <w:r>
-        <w:t xml:space="preserve">ends </w:t>
-      </w:r>
-      <w:r>
-        <w:t>in the image file, so if it ends early the program stops to check remaining pixels for the data.</w:t>
-      </w:r>
-      <w:r>
-        <w:t xml:space="preserve"> Finally</w:t>
-      </w:r>
-      <w:r>
-        <w:t>,</w:t>
-      </w:r>
-      <w:r>
         <w:t xml:space="preserve"> everything </w:t>
       </w:r>
       <w:r>
@@ -7329,11 +7306,9 @@
       <w:r>
         <w:t xml:space="preserve"> bit of </w:t>
       </w:r>
-      <w:proofErr w:type="spellStart"/>
-      <w:r>
-        <w:t>rgb</w:t>
-      </w:r>
-      <w:proofErr w:type="spellEnd"/>
+      <w:r>
+        <w:t>RGB</w:t>
+      </w:r>
       <w:r>
         <w:t xml:space="preserve"> values.</w:t>
       </w:r>
@@ -7365,7 +7340,10 @@
         <w:t xml:space="preserve"> </w:t>
       </w:r>
       <w:r>
-        <w:t xml:space="preserve">Basically, it works as the same way as </w:t>
+        <w:t xml:space="preserve">Basically, it works the same way as </w:t>
+      </w:r>
+      <w:r>
+        <w:t xml:space="preserve">the </w:t>
       </w:r>
       <w:proofErr w:type="spellStart"/>
       <w:r>
@@ -7448,11 +7426,9 @@
       <w:r>
         <w:t xml:space="preserve"> of the </w:t>
       </w:r>
-      <w:proofErr w:type="spellStart"/>
-      <w:r>
-        <w:t>consturcted</w:t>
-      </w:r>
-      <w:proofErr w:type="spellEnd"/>
+      <w:r>
+        <w:t>constructed</w:t>
+      </w:r>
       <w:r>
         <w:t xml:space="preserve"> string</w:t>
       </w:r>
@@ -7483,11 +7459,9 @@
       <w:r>
         <w:t xml:space="preserve"> bit of </w:t>
       </w:r>
-      <w:proofErr w:type="spellStart"/>
-      <w:r>
-        <w:t>rgb</w:t>
-      </w:r>
-      <w:proofErr w:type="spellEnd"/>
+      <w:r>
+        <w:t>RGB</w:t>
+      </w:r>
       <w:r>
         <w:t xml:space="preserve"> values.</w:t>
       </w:r>
@@ -7505,28 +7479,14 @@
         <w:rPr>
           <w:rStyle w:val="Heading3Char"/>
         </w:rPr>
-        <w:t>add_secret_</w:t>
-      </w:r>
-      <w:proofErr w:type="gramStart"/>
+        <w:t>add_secret_message</w:t>
+      </w:r>
+      <w:proofErr w:type="spellEnd"/>
       <w:r>
         <w:rPr>
           <w:rStyle w:val="Heading3Char"/>
         </w:rPr>
-        <w:t>message</w:t>
-      </w:r>
-      <w:proofErr w:type="spellEnd"/>
-      <w:r>
-        <w:rPr>
-          <w:rStyle w:val="Heading3Char"/>
-        </w:rPr>
-        <w:t>(</w:t>
-      </w:r>
-      <w:proofErr w:type="gramEnd"/>
-      <w:r>
-        <w:rPr>
-          <w:rStyle w:val="Heading3Char"/>
-        </w:rPr>
-        <w:t>)</w:t>
+        <w:t>()</w:t>
       </w:r>
       <w:r>
         <w:rPr>
@@ -7568,13 +7528,11 @@
       </w:r>
       <w:proofErr w:type="spellEnd"/>
       <w:r>
-        <w:t xml:space="preserve">, secret </w:t>
-      </w:r>
-      <w:proofErr w:type="gramStart"/>
-      <w:r>
-        <w:t>data</w:t>
-      </w:r>
-      <w:proofErr w:type="gramEnd"/>
+        <w:t>, secret data</w:t>
+      </w:r>
+      <w:r>
+        <w:t>,</w:t>
+      </w:r>
       <w:r>
         <w:t xml:space="preserve"> and stopper word(s) together and returns it as the pixel array. It also calls </w:t>
       </w:r>
@@ -7584,46 +7542,30 @@
           <w:b/>
           <w:bCs/>
         </w:rPr>
-        <w:t>check_</w:t>
-      </w:r>
-      <w:proofErr w:type="gramStart"/>
+        <w:t>check_space</w:t>
+      </w:r>
+      <w:proofErr w:type="spellEnd"/>
       <w:r>
         <w:rPr>
           <w:b/>
           <w:bCs/>
         </w:rPr>
-        <w:t>space</w:t>
-      </w:r>
-      <w:proofErr w:type="spellEnd"/>
+        <w:t xml:space="preserve">(pixels, </w:t>
+      </w:r>
+      <w:proofErr w:type="spellStart"/>
       <w:r>
         <w:rPr>
           <w:b/>
           <w:bCs/>
         </w:rPr>
-        <w:t>(</w:t>
-      </w:r>
-      <w:proofErr w:type="gramEnd"/>
+        <w:t>secret_binary</w:t>
+      </w:r>
+      <w:proofErr w:type="spellEnd"/>
       <w:r>
         <w:rPr>
           <w:b/>
           <w:bCs/>
         </w:rPr>
-        <w:t xml:space="preserve">pixels, </w:t>
-      </w:r>
-      <w:proofErr w:type="spellStart"/>
-      <w:r>
-        <w:rPr>
-          <w:b/>
-          <w:bCs/>
-        </w:rPr>
-        <w:t>secret_binary</w:t>
-      </w:r>
-      <w:proofErr w:type="spellEnd"/>
-      <w:r>
-        <w:rPr>
-          <w:b/>
-          <w:bCs/>
-        </w:rPr>
         <w:t>)</w:t>
       </w:r>
       <w:r>
@@ -7643,54 +7585,46 @@
         <w:rPr>
           <w:rStyle w:val="Heading3Char"/>
         </w:rPr>
-        <w:t>check_</w:t>
-      </w:r>
-      <w:proofErr w:type="gramStart"/>
+        <w:t>check_space</w:t>
+      </w:r>
+      <w:proofErr w:type="spellEnd"/>
       <w:r>
         <w:rPr>
           <w:rStyle w:val="Heading3Char"/>
         </w:rPr>
-        <w:t>space</w:t>
+        <w:t xml:space="preserve">(pixels, </w:t>
+      </w:r>
+      <w:proofErr w:type="spellStart"/>
+      <w:r>
+        <w:rPr>
+          <w:rStyle w:val="Heading3Char"/>
+        </w:rPr>
+        <w:t>secret_binary</w:t>
       </w:r>
       <w:proofErr w:type="spellEnd"/>
       <w:r>
         <w:rPr>
           <w:rStyle w:val="Heading3Char"/>
         </w:rPr>
-        <w:t>(</w:t>
-      </w:r>
-      <w:proofErr w:type="gramEnd"/>
-      <w:r>
-        <w:rPr>
-          <w:rStyle w:val="Heading3Char"/>
-        </w:rPr>
-        <w:t xml:space="preserve">pixels, </w:t>
+        <w:t>):</w:t>
+      </w:r>
+      <w:bookmarkEnd w:id="22"/>
+      <w:r>
+        <w:t xml:space="preserve"> This method is called by </w:t>
       </w:r>
       <w:proofErr w:type="spellStart"/>
       <w:r>
-        <w:rPr>
-          <w:rStyle w:val="Heading3Char"/>
-        </w:rPr>
-        <w:t>secret_binary</w:t>
+        <w:t>add_secret_message</w:t>
       </w:r>
       <w:proofErr w:type="spellEnd"/>
       <w:r>
-        <w:rPr>
-          <w:rStyle w:val="Heading3Char"/>
-        </w:rPr>
-        <w:t>):</w:t>
-      </w:r>
-      <w:bookmarkEnd w:id="22"/>
-      <w:r>
-        <w:t xml:space="preserve"> This method is called by </w:t>
-      </w:r>
-      <w:proofErr w:type="spellStart"/>
-      <w:r>
-        <w:t>add_secret_message</w:t>
-      </w:r>
-      <w:proofErr w:type="spellEnd"/>
-      <w:r>
-        <w:t xml:space="preserve"> method and raises an error if given data does not fit in the image which means there are less pixels than the data that is desired to be hidden in the image.</w:t>
+        <w:t xml:space="preserve"> method and raises an error if given data does not fit in the image which means there are </w:t>
+      </w:r>
+      <w:r>
+        <w:t>fewer</w:t>
+      </w:r>
+      <w:r>
+        <w:t xml:space="preserve"> pixels than the data that is desired to be hidden in the image.</w:t>
       </w:r>
     </w:p>
     <w:p/>
@@ -7701,28 +7635,14 @@
         <w:rPr>
           <w:rStyle w:val="Heading3Char"/>
         </w:rPr>
-        <w:t>save_</w:t>
-      </w:r>
-      <w:proofErr w:type="gramStart"/>
+        <w:t>save_image</w:t>
+      </w:r>
+      <w:proofErr w:type="spellEnd"/>
       <w:r>
         <w:rPr>
           <w:rStyle w:val="Heading3Char"/>
         </w:rPr>
-        <w:t>image</w:t>
-      </w:r>
-      <w:proofErr w:type="spellEnd"/>
-      <w:r>
-        <w:rPr>
-          <w:rStyle w:val="Heading3Char"/>
-        </w:rPr>
-        <w:t>(</w:t>
-      </w:r>
-      <w:proofErr w:type="gramEnd"/>
-      <w:r>
-        <w:rPr>
-          <w:rStyle w:val="Heading3Char"/>
-        </w:rPr>
-        <w:t>):</w:t>
+        <w:t>():</w:t>
       </w:r>
       <w:bookmarkEnd w:id="23"/>
       <w:r>
@@ -7745,87 +7665,71 @@
         <w:rPr>
           <w:rStyle w:val="Heading3Char"/>
         </w:rPr>
-        <w:t>show_</w:t>
-      </w:r>
-      <w:proofErr w:type="gramStart"/>
+        <w:t>show_image</w:t>
+      </w:r>
+      <w:proofErr w:type="spellEnd"/>
       <w:r>
         <w:rPr>
           <w:rStyle w:val="Heading3Char"/>
         </w:rPr>
-        <w:t>image</w:t>
+        <w:t>():</w:t>
+      </w:r>
+      <w:bookmarkEnd w:id="24"/>
+      <w:r>
+        <w:t xml:space="preserve"> If </w:t>
+      </w:r>
+      <w:proofErr w:type="spellStart"/>
+      <w:r>
+        <w:t>has_magic</w:t>
       </w:r>
       <w:proofErr w:type="spellEnd"/>
       <w:r>
-        <w:rPr>
-          <w:rStyle w:val="Heading3Char"/>
-        </w:rPr>
-        <w:t>(</w:t>
-      </w:r>
-      <w:proofErr w:type="gramEnd"/>
-      <w:r>
-        <w:rPr>
-          <w:rStyle w:val="Heading3Char"/>
-        </w:rPr>
-        <w:t>):</w:t>
-      </w:r>
-      <w:bookmarkEnd w:id="24"/>
-      <w:r>
-        <w:t xml:space="preserve"> If </w:t>
+        <w:t xml:space="preserve">() method returns "File" or "Text" then it means that the browsed image has secret data embedded. </w:t>
       </w:r>
       <w:proofErr w:type="spellStart"/>
       <w:r>
-        <w:t>has_magic</w:t>
+        <w:t>Show_message</w:t>
       </w:r>
       <w:proofErr w:type="spellEnd"/>
       <w:r>
-        <w:t xml:space="preserve">() method returns "File" or "Text" then it means that the browsed image has secret data embedded. </w:t>
+        <w:t xml:space="preserve">() method looks for the appended magic and stopper words to locate the hidden data. If it finds </w:t>
       </w:r>
       <w:proofErr w:type="spellStart"/>
       <w:r>
-        <w:t>Show_</w:t>
-      </w:r>
-      <w:proofErr w:type="gramStart"/>
-      <w:r>
-        <w:t>message</w:t>
+        <w:t>magic_word</w:t>
       </w:r>
       <w:proofErr w:type="spellEnd"/>
       <w:r>
-        <w:t>(</w:t>
-      </w:r>
-      <w:proofErr w:type="gramEnd"/>
-      <w:r>
-        <w:t xml:space="preserve">) method looks for the appended magic and stopper words to locate the hidden data. If it finds </w:t>
+        <w:t xml:space="preserve"> ("$Reh@$")</w:t>
+      </w:r>
+      <w:r>
+        <w:t xml:space="preserve"> it takes every 8</w:t>
+      </w:r>
+      <w:r>
+        <w:rPr>
+          <w:vertAlign w:val="superscript"/>
+        </w:rPr>
+        <w:t>th</w:t>
+      </w:r>
+      <w:r>
+        <w:t xml:space="preserve"> bit until it finds the </w:t>
       </w:r>
       <w:proofErr w:type="spellStart"/>
       <w:r>
-        <w:t>magic_word</w:t>
+        <w:t>stopper_word</w:t>
       </w:r>
       <w:proofErr w:type="spellEnd"/>
       <w:r>
-        <w:t xml:space="preserve"> ("$Reh@$")</w:t>
-      </w:r>
-      <w:r>
-        <w:t xml:space="preserve"> it takes every 8</w:t>
-      </w:r>
-      <w:r>
-        <w:rPr>
-          <w:vertAlign w:val="superscript"/>
-        </w:rPr>
-        <w:t>th</w:t>
-      </w:r>
-      <w:r>
-        <w:t xml:space="preserve"> bit until it finds the </w:t>
-      </w:r>
-      <w:proofErr w:type="spellStart"/>
-      <w:r>
-        <w:t>stopper_word</w:t>
-      </w:r>
-      <w:proofErr w:type="spellEnd"/>
-      <w:r>
         <w:t xml:space="preserve"> ("#Reh@#")</w:t>
       </w:r>
       <w:r>
-        <w:t>. Then converts it to string. This string then is decoded back to original text and shown in the interface. However</w:t>
+        <w:t xml:space="preserve">. Then converts it to string. This string then is decoded back to </w:t>
+      </w:r>
+      <w:r>
+        <w:t xml:space="preserve">the </w:t>
+      </w:r>
+      <w:r>
+        <w:t>original text and shown in the interface. However</w:t>
       </w:r>
       <w:r>
         <w:t>,</w:t>
@@ -7862,6 +7766,12 @@
         <w:rPr>
           <w:bCs/>
         </w:rPr>
+        <w:t xml:space="preserve">the </w:t>
+      </w:r>
+      <w:r>
+        <w:rPr>
+          <w:bCs/>
+        </w:rPr>
         <w:t>file name by looking at the first</w:t>
       </w:r>
       <w:r>
@@ -7912,20 +7822,51 @@
         <w:rPr>
           <w:bCs/>
         </w:rPr>
-        <w:t>s the file data by looking at the stopper word second time.</w:t>
+        <w:t>s the file data by looking at the stopper word</w:t>
       </w:r>
       <w:r>
         <w:rPr>
           <w:bCs/>
         </w:rPr>
-        <w:t xml:space="preserve"> Finally, everything gets converted to string, then this string base64 decoded </w:t>
+        <w:t xml:space="preserve"> a</w:t>
       </w:r>
       <w:r>
         <w:rPr>
           <w:bCs/>
         </w:rPr>
+        <w:t xml:space="preserve"> second time.</w:t>
+      </w:r>
+      <w:r>
+        <w:rPr>
+          <w:bCs/>
+        </w:rPr>
+        <w:t xml:space="preserve"> Finally, everything gets converted to </w:t>
+      </w:r>
+      <w:r>
+        <w:rPr>
+          <w:bCs/>
+        </w:rPr>
+        <w:t xml:space="preserve">a </w:t>
+      </w:r>
+      <w:r>
+        <w:rPr>
+          <w:bCs/>
+        </w:rPr>
+        <w:t xml:space="preserve">string, then this string base64 decoded </w:t>
+      </w:r>
+      <w:r>
+        <w:rPr>
+          <w:bCs/>
+        </w:rPr>
         <w:t>back and data is written into a file with the extracted file name.</w:t>
       </w:r>
+    </w:p>
+    <w:p>
+      <w:pPr>
+        <w:rPr>
+          <w:bCs/>
+        </w:rPr>
+      </w:pPr>
     </w:p>
     <w:p>
       <w:pPr>
@@ -7980,7 +7921,19 @@
         <w:t xml:space="preserve">This class is responsible for creating and handling simple graphical interface of the embed </w:t>
       </w:r>
       <w:r>
-        <w:t xml:space="preserve">part of the application. It simply enables/disables buttons, connects button to </w:t>
+        <w:t xml:space="preserve">part of the application. It simply enables/disables buttons, connects </w:t>
+      </w:r>
+      <w:r>
+        <w:t xml:space="preserve">the </w:t>
+      </w:r>
+      <w:r>
+        <w:t>button</w:t>
+      </w:r>
+      <w:r>
+        <w:t>s</w:t>
+      </w:r>
+      <w:r>
+        <w:t xml:space="preserve"> to </w:t>
       </w:r>
       <w:proofErr w:type="spellStart"/>
       <w:r>
@@ -8006,15 +7959,13 @@
     </w:p>
     <w:p>
       <w:r>
-        <w:t xml:space="preserve">This class handles retrieval process of hidden data in the graphical interface. </w:t>
-      </w:r>
-      <w:proofErr w:type="gramStart"/>
-      <w:r>
-        <w:t>Similar to</w:t>
-      </w:r>
-      <w:proofErr w:type="gramEnd"/>
-      <w:r>
-        <w:t xml:space="preserve"> </w:t>
+        <w:t xml:space="preserve">This class handles </w:t>
+      </w:r>
+      <w:r>
+        <w:t xml:space="preserve">the </w:t>
+      </w:r>
+      <w:r>
+        <w:t xml:space="preserve">retrieval process of hidden data in the graphical interface. Similar to </w:t>
       </w:r>
       <w:proofErr w:type="spellStart"/>
       <w:r>
@@ -8022,7 +7973,19 @@
       </w:r>
       <w:proofErr w:type="spellEnd"/>
       <w:r>
-        <w:t xml:space="preserve"> it handles enabling/disabling of buttons, connecting button to </w:t>
+        <w:t xml:space="preserve"> it handles enabling/disabling of buttons, connecting </w:t>
+      </w:r>
+      <w:r>
+        <w:t xml:space="preserve">the </w:t>
+      </w:r>
+      <w:r>
+        <w:t>button</w:t>
+      </w:r>
+      <w:r>
+        <w:t>s</w:t>
+      </w:r>
+      <w:r>
+        <w:t xml:space="preserve"> to </w:t>
       </w:r>
       <w:proofErr w:type="spellStart"/>
       <w:r>
@@ -8048,15 +8011,7 @@
     </w:p>
     <w:p>
       <w:r>
-        <w:t xml:space="preserve">This class has three simple methods that construct error, </w:t>
-      </w:r>
-      <w:proofErr w:type="gramStart"/>
-      <w:r>
-        <w:t>warning</w:t>
-      </w:r>
-      <w:proofErr w:type="gramEnd"/>
-      <w:r>
-        <w:t xml:space="preserve"> or info message</w:t>
+        <w:t>This class has three simple methods that construct error, warning or info message</w:t>
       </w:r>
       <w:r>
         <w:t xml:space="preserve"> </w:t>
@@ -8974,7 +8929,13 @@
         <w:t>Image steganography is a very powerful tool. As seen above it can hide text and all kinds of files inside a simple image.</w:t>
       </w:r>
       <w:r>
-        <w:t xml:space="preserve"> Especially very long texts can be hidden inside of simple image files because of their small sizes. It is not possible to perceive any difference between old and new image by the human eye. You can publish </w:t>
+        <w:t xml:space="preserve"> Especially very long texts can be hidden inside of simple image files because of their small sizes. It is not possible to perceive any difference between old and new image</w:t>
+      </w:r>
+      <w:r>
+        <w:t>s</w:t>
+      </w:r>
+      <w:r>
+        <w:t xml:space="preserve"> by the human eye. You can publish </w:t>
       </w:r>
       <w:proofErr w:type="spellStart"/>
       <w:r>
@@ -8982,18 +8943,22 @@
       </w:r>
       <w:proofErr w:type="spellEnd"/>
       <w:r>
-        <w:t xml:space="preserve"> image even in the most crowded social sites, </w:t>
-      </w:r>
-      <w:proofErr w:type="gramStart"/>
-      <w:r>
-        <w:t>yet,</w:t>
-      </w:r>
-      <w:proofErr w:type="gramEnd"/>
-      <w:r>
-        <w:t xml:space="preserve"> so few of people would know it has some secret data inside or maybe a handful could retrieve the data. If it is combined with encryption, without knowing the private key it would be almost impossible to retrieve the original data.</w:t>
-      </w:r>
-      <w:r>
-        <w:t xml:space="preserve"> Downside of a </w:t>
+        <w:t xml:space="preserve"> image even </w:t>
+      </w:r>
+      <w:r>
+        <w:t>on</w:t>
+      </w:r>
+      <w:r>
+        <w:t xml:space="preserve"> the most crowded social sites, yet, so few people would know it has some secret data inside or maybe a handful could retrieve the data. If it is combined with encryption, without knowing the private key it would be almost impossible to retrieve the original data.</w:t>
+      </w:r>
+      <w:r>
+        <w:t xml:space="preserve"> </w:t>
+      </w:r>
+      <w:r>
+        <w:t>The d</w:t>
+      </w:r>
+      <w:r>
+        <w:t xml:space="preserve">ownside of a </w:t>
       </w:r>
       <w:proofErr w:type="spellStart"/>
       <w:r>
@@ -9001,7 +8966,13 @@
       </w:r>
       <w:proofErr w:type="spellEnd"/>
       <w:r>
-        <w:t xml:space="preserve"> image is that it is easy to detect if image has a secret data embedded</w:t>
+        <w:t xml:space="preserve"> image is that it is easy to detect if </w:t>
+      </w:r>
+      <w:r>
+        <w:t xml:space="preserve">the </w:t>
+      </w:r>
+      <w:r>
+        <w:t>image has secret data embedded</w:t>
       </w:r>
       <w:r>
         <w:t xml:space="preserve"> with </w:t>
@@ -9017,24 +8988,37 @@
     </w:p>
     <w:p>
       <w:r>
-        <w:t xml:space="preserve">Future work includes, combining some encryption algorithm to save the data encrypted so no other third party could read the clear text message or file. Since it is a python script </w:t>
-      </w:r>
-      <w:proofErr w:type="gramStart"/>
-      <w:r>
-        <w:t xml:space="preserve">originally </w:t>
-      </w:r>
-      <w:r>
-        <w:t>,</w:t>
-      </w:r>
-      <w:proofErr w:type="gramEnd"/>
+        <w:t xml:space="preserve">Future work includes combining some encryption algorithm to save the data encrypted so no other third party could read the clear text message or file. Since it is a python script </w:t>
+      </w:r>
+      <w:r>
+        <w:t>originally,</w:t>
+      </w:r>
       <w:r>
         <w:t xml:space="preserve"> it </w:t>
       </w:r>
       <w:r>
-        <w:t xml:space="preserve">can be used in MacOS or </w:t>
-      </w:r>
-      <w:r>
-        <w:t>Unix based systems. Might be made standalone for those operating systems in the future if needed.</w:t>
+        <w:t xml:space="preserve">can be used in </w:t>
+      </w:r>
+      <w:r>
+        <w:t>macOS,</w:t>
+      </w:r>
+      <w:r>
+        <w:t xml:space="preserve"> or </w:t>
+      </w:r>
+      <w:r>
+        <w:t>Unix</w:t>
+      </w:r>
+      <w:r>
+        <w:t>-</w:t>
+      </w:r>
+      <w:r>
+        <w:t xml:space="preserve">based systems. </w:t>
+      </w:r>
+      <w:r>
+        <w:t>Application m</w:t>
+      </w:r>
+      <w:r>
+        <w:t>ight be made standalone for those operating systems in the future if needed.</w:t>
       </w:r>
     </w:p>
     <w:p>
@@ -9042,7 +9026,19 @@
         <w:t xml:space="preserve">One of the most challenging things while doing the project was to hide and retrieve the data without losing any </w:t>
       </w:r>
       <w:r>
-        <w:t>non-standard English letter. Solution to that was, encoding the data with Base64 algorithm by using UTF-8 encoding</w:t>
+        <w:t>non-standard English letter</w:t>
+      </w:r>
+      <w:r>
+        <w:t>s</w:t>
+      </w:r>
+      <w:r>
+        <w:t xml:space="preserve">. </w:t>
+      </w:r>
+      <w:r>
+        <w:t>A s</w:t>
+      </w:r>
+      <w:r>
+        <w:t>olution to that was, encoding the data with Base64 algorithm by using UTF-8 encoding</w:t>
       </w:r>
       <w:r>
         <w:t xml:space="preserve"> </w:t>
@@ -9149,13 +9145,8 @@
     </w:p>
     <w:p>
       <w:r>
-        <w:t xml:space="preserve">Used Python version: Python </w:t>
-      </w:r>
-      <w:proofErr w:type="gramStart"/>
-      <w:r>
-        <w:t>3.8.10</w:t>
-      </w:r>
-      <w:proofErr w:type="gramEnd"/>
+        <w:t>Used Python version: Python 3.8.10</w:t>
+      </w:r>
     </w:p>
     <w:p>
       <w:r>
@@ -9250,7 +9241,6 @@
         <w:t xml:space="preserve">, - Exploring </w:t>
       </w:r>
       <w:proofErr w:type="spellStart"/>
-      <w:proofErr w:type="gramStart"/>
       <w:r>
         <w:rPr>
           <w:color w:val="202124"/>
@@ -9259,7 +9249,6 @@
         <w:t>Steganography:Seeing</w:t>
       </w:r>
       <w:proofErr w:type="spellEnd"/>
-      <w:proofErr w:type="gramEnd"/>
       <w:r>
         <w:rPr>
           <w:color w:val="202124"/>
@@ -11350,7 +11339,7 @@
     <w:rsid w:val="000B2AE4"/>
     <w:rsid w:val="000C2CA0"/>
     <w:rsid w:val="000C5EE9"/>
-    <w:rsid w:val="001F155F"/>
+    <w:rsid w:val="002870E9"/>
     <w:rsid w:val="002949BC"/>
     <w:rsid w:val="00305B69"/>
     <w:rsid w:val="00C52EF3"/>

</xml_diff>